<commit_message>
full solution of Q2
</commit_message>
<xml_diff>
--- a/Hw3.docx
+++ b/Hw3.docx
@@ -14,11 +14,26 @@
           <w:ilvl w:val="0"/>
           <w:numId w:val="1"/>
         </w:numPr>
-      </w:pPr>
-      <w:r>
+        <w:rPr>
+          <w:rFonts w:asciiTheme="majorBidi" w:hAnsiTheme="majorBidi" w:cstheme="majorBidi"/>
+          <w:sz w:val="24"/>
+          <w:szCs w:val="24"/>
+        </w:rPr>
+      </w:pPr>
+      <w:r>
+        <w:rPr>
+          <w:rFonts w:asciiTheme="majorBidi" w:hAnsiTheme="majorBidi" w:cstheme="majorBidi"/>
+          <w:sz w:val="24"/>
+          <w:szCs w:val="24"/>
+        </w:rPr>
         <w:t>Transaction Logging</w:t>
       </w:r>
       <w:r>
+        <w:rPr>
+          <w:rFonts w:asciiTheme="majorBidi" w:hAnsiTheme="majorBidi" w:cstheme="majorBidi"/>
+          <w:sz w:val="24"/>
+          <w:szCs w:val="24"/>
+        </w:rPr>
         <w:t xml:space="preserve"> (redo log in MySQL):</w:t>
       </w:r>
     </w:p>
@@ -29,15 +44,28 @@
           <w:ilvl w:val="0"/>
           <w:numId w:val="2"/>
         </w:numPr>
-      </w:pPr>
-      <w:r>
-        <w:rPr>
+        <w:rPr>
+          <w:rFonts w:asciiTheme="majorBidi" w:hAnsiTheme="majorBidi" w:cstheme="majorBidi"/>
+          <w:sz w:val="24"/>
+          <w:szCs w:val="24"/>
+        </w:rPr>
+      </w:pPr>
+      <w:r>
+        <w:rPr>
+          <w:rFonts w:asciiTheme="majorBidi" w:hAnsiTheme="majorBidi" w:cstheme="majorBidi"/>
           <w:b/>
           <w:bCs/>
+          <w:sz w:val="24"/>
+          <w:szCs w:val="24"/>
         </w:rPr>
         <w:t>Similarities:</w:t>
       </w:r>
       <w:r>
+        <w:rPr>
+          <w:rFonts w:asciiTheme="majorBidi" w:hAnsiTheme="majorBidi" w:cstheme="majorBidi"/>
+          <w:sz w:val="24"/>
+          <w:szCs w:val="24"/>
+        </w:rPr>
         <w:t xml:space="preserve"> </w:t>
       </w:r>
     </w:p>
@@ -48,27 +76,19 @@
           <w:ilvl w:val="0"/>
           <w:numId w:val="3"/>
         </w:numPr>
-      </w:pPr>
-      <w:r>
-        <w:t>Using this strategy, a record of every transaction made on the database is kept.</w:t>
-      </w:r>
-      <w:r>
-        <w:t xml:space="preserve"> </w:t>
-      </w:r>
-      <w:r>
-        <w:t xml:space="preserve">The transactions from the log can be replayed </w:t>
-      </w:r>
-      <w:r>
-        <w:t>if</w:t>
-      </w:r>
-      <w:r>
-        <w:t xml:space="preserve"> there is a system failure</w:t>
-      </w:r>
-      <w:r>
-        <w:t>,</w:t>
-      </w:r>
-      <w:r>
-        <w:t xml:space="preserve"> to bring the database back to a consistent state.</w:t>
+        <w:rPr>
+          <w:rFonts w:asciiTheme="majorBidi" w:hAnsiTheme="majorBidi" w:cstheme="majorBidi"/>
+          <w:sz w:val="24"/>
+          <w:szCs w:val="24"/>
+        </w:rPr>
+      </w:pPr>
+      <w:r>
+        <w:rPr>
+          <w:rFonts w:asciiTheme="majorBidi" w:hAnsiTheme="majorBidi" w:cstheme="majorBidi"/>
+          <w:sz w:val="24"/>
+          <w:szCs w:val="24"/>
+        </w:rPr>
+        <w:t>A record of every transaction is saved. If there is a system failure, the transactions from the log will be replayed.</w:t>
       </w:r>
     </w:p>
     <w:p>
@@ -78,16 +98,29 @@
           <w:ilvl w:val="0"/>
           <w:numId w:val="3"/>
         </w:numPr>
-      </w:pPr>
-      <w:r>
-        <w:t>Modifications that did not finish updating data files before an unexpected shutdown are replayed automatically during initialization and before connections are accepted.</w:t>
-      </w:r>
-    </w:p>
-    <w:p>
-      <w:pPr>
-        <w:pStyle w:val="ListParagraph"/>
-        <w:ind w:left="1440"/>
-      </w:pPr>
+        <w:rPr>
+          <w:rFonts w:asciiTheme="majorBidi" w:hAnsiTheme="majorBidi" w:cstheme="majorBidi"/>
+          <w:sz w:val="24"/>
+          <w:szCs w:val="24"/>
+        </w:rPr>
+      </w:pPr>
+      <w:r>
+        <w:rPr>
+          <w:rFonts w:asciiTheme="majorBidi" w:hAnsiTheme="majorBidi" w:cstheme="majorBidi"/>
+          <w:sz w:val="24"/>
+          <w:szCs w:val="24"/>
+        </w:rPr>
+        <w:t>Modifications that did not finish updating data files before an unexpected shutdown are replayed automatically.</w:t>
+      </w:r>
+      <w:r>
+        <w:rPr>
+          <w:rStyle w:val="FootnoteReference"/>
+          <w:rFonts w:asciiTheme="majorBidi" w:hAnsiTheme="majorBidi" w:cstheme="majorBidi"/>
+          <w:sz w:val="24"/>
+          <w:szCs w:val="24"/>
+        </w:rPr>
+        <w:footnoteReference w:id="1"/>
+      </w:r>
     </w:p>
     <w:p>
       <w:pPr>
@@ -96,15 +129,28 @@
           <w:ilvl w:val="0"/>
           <w:numId w:val="2"/>
         </w:numPr>
-      </w:pPr>
-      <w:r>
-        <w:rPr>
+        <w:rPr>
+          <w:rFonts w:asciiTheme="majorBidi" w:hAnsiTheme="majorBidi" w:cstheme="majorBidi"/>
+          <w:sz w:val="24"/>
+          <w:szCs w:val="24"/>
+        </w:rPr>
+      </w:pPr>
+      <w:r>
+        <w:rPr>
+          <w:rFonts w:asciiTheme="majorBidi" w:hAnsiTheme="majorBidi" w:cstheme="majorBidi"/>
           <w:b/>
           <w:bCs/>
+          <w:sz w:val="24"/>
+          <w:szCs w:val="24"/>
         </w:rPr>
         <w:t>Differences:</w:t>
       </w:r>
       <w:r>
+        <w:rPr>
+          <w:rFonts w:asciiTheme="majorBidi" w:hAnsiTheme="majorBidi" w:cstheme="majorBidi"/>
+          <w:sz w:val="24"/>
+          <w:szCs w:val="24"/>
+        </w:rPr>
         <w:t xml:space="preserve"> </w:t>
       </w:r>
     </w:p>
@@ -115,15 +161,67 @@
           <w:ilvl w:val="0"/>
           <w:numId w:val="4"/>
         </w:numPr>
-      </w:pPr>
-      <w:r>
-        <w:t>If all changes are flushed from the buffer pool to the tablespaces</w:t>
-      </w:r>
-      <w:r>
+        <w:rPr>
+          <w:rFonts w:asciiTheme="majorBidi" w:hAnsiTheme="majorBidi" w:cstheme="majorBidi"/>
+          <w:sz w:val="24"/>
+          <w:szCs w:val="24"/>
+        </w:rPr>
+      </w:pPr>
+      <w:r>
+        <w:rPr>
+          <w:rFonts w:asciiTheme="majorBidi" w:hAnsiTheme="majorBidi" w:cstheme="majorBidi"/>
+          <w:sz w:val="24"/>
+          <w:szCs w:val="24"/>
+        </w:rPr>
+        <w:t>If all changes are flushed from the buffer</w:t>
+      </w:r>
+      <w:r>
+        <w:rPr>
+          <w:rFonts w:asciiTheme="majorBidi" w:hAnsiTheme="majorBidi" w:cstheme="majorBidi"/>
+          <w:sz w:val="24"/>
+          <w:szCs w:val="24"/>
+        </w:rPr>
         <w:t xml:space="preserve"> </w:t>
       </w:r>
       <w:r>
-        <w:t>at the time of the shutdown or crash, redo log application is skipped. InnoDB also skips redo log application if redo log files are missing at startup.</w:t>
+        <w:rPr>
+          <w:rFonts w:asciiTheme="majorBidi" w:hAnsiTheme="majorBidi" w:cstheme="majorBidi"/>
+          <w:sz w:val="24"/>
+          <w:szCs w:val="24"/>
+        </w:rPr>
+        <w:t>to the tablespaces</w:t>
+      </w:r>
+      <w:r>
+        <w:rPr>
+          <w:rFonts w:asciiTheme="majorBidi" w:hAnsiTheme="majorBidi" w:cstheme="majorBidi"/>
+          <w:sz w:val="24"/>
+          <w:szCs w:val="24"/>
+        </w:rPr>
+        <w:t xml:space="preserve"> </w:t>
+      </w:r>
+      <w:r>
+        <w:rPr>
+          <w:rFonts w:asciiTheme="majorBidi" w:hAnsiTheme="majorBidi" w:cstheme="majorBidi"/>
+          <w:sz w:val="24"/>
+          <w:szCs w:val="24"/>
+        </w:rPr>
+        <w:t xml:space="preserve">at the time of the crash, redo log application is skipped. </w:t>
+      </w:r>
+      <w:r>
+        <w:rPr>
+          <w:rFonts w:asciiTheme="majorBidi" w:hAnsiTheme="majorBidi" w:cstheme="majorBidi"/>
+          <w:sz w:val="24"/>
+          <w:szCs w:val="24"/>
+        </w:rPr>
+        <w:t xml:space="preserve">Also, </w:t>
+      </w:r>
+      <w:r>
+        <w:rPr>
+          <w:rFonts w:asciiTheme="majorBidi" w:hAnsiTheme="majorBidi" w:cstheme="majorBidi"/>
+          <w:sz w:val="24"/>
+          <w:szCs w:val="24"/>
+        </w:rPr>
+        <w:t>InnoDB skips redo log application if redo log files are missing at startup.</w:t>
       </w:r>
     </w:p>
     <w:p>
@@ -133,8 +231,18 @@
           <w:ilvl w:val="0"/>
           <w:numId w:val="4"/>
         </w:numPr>
-      </w:pPr>
-      <w:r>
+        <w:rPr>
+          <w:rFonts w:asciiTheme="majorBidi" w:hAnsiTheme="majorBidi" w:cstheme="majorBidi"/>
+          <w:sz w:val="24"/>
+          <w:szCs w:val="24"/>
+        </w:rPr>
+      </w:pPr>
+      <w:r>
+        <w:rPr>
+          <w:rFonts w:asciiTheme="majorBidi" w:hAnsiTheme="majorBidi" w:cstheme="majorBidi"/>
+          <w:sz w:val="24"/>
+          <w:szCs w:val="24"/>
+        </w:rPr>
         <w:t>During recovery, InnoDB scans the redo log to collect counter value changes and applies the changes to the in-memory table object.</w:t>
       </w:r>
     </w:p>
@@ -145,52 +253,450 @@
           <w:ilvl w:val="0"/>
           <w:numId w:val="4"/>
         </w:numPr>
-      </w:pPr>
-      <w:r>
+        <w:rPr>
+          <w:rFonts w:asciiTheme="majorBidi" w:hAnsiTheme="majorBidi" w:cstheme="majorBidi"/>
+          <w:sz w:val="24"/>
+          <w:szCs w:val="24"/>
+        </w:rPr>
+      </w:pPr>
+      <w:r>
+        <w:rPr>
+          <w:rFonts w:asciiTheme="majorBidi" w:hAnsiTheme="majorBidi" w:cstheme="majorBidi"/>
+          <w:sz w:val="24"/>
+          <w:szCs w:val="24"/>
+        </w:rPr>
         <w:t xml:space="preserve">When encountering index tree corruption, InnoDB writes a corruption flag to the redo log, which makes the corruption flag </w:t>
       </w:r>
       <w:r>
+        <w:rPr>
+          <w:rFonts w:asciiTheme="majorBidi" w:hAnsiTheme="majorBidi" w:cstheme="majorBidi"/>
+          <w:sz w:val="24"/>
+          <w:szCs w:val="24"/>
+        </w:rPr>
         <w:t>crash safe</w:t>
       </w:r>
       <w:r>
+        <w:rPr>
+          <w:rFonts w:asciiTheme="majorBidi" w:hAnsiTheme="majorBidi" w:cstheme="majorBidi"/>
+          <w:sz w:val="24"/>
+          <w:szCs w:val="24"/>
+        </w:rPr>
         <w:t>.</w:t>
       </w:r>
-    </w:p>
-    <w:p>
-      <w:hyperlink r:id="rId5" w:history="1">
-        <w:r>
-          <w:rPr>
-            <w:rStyle w:val="Hyperlink"/>
-          </w:rPr>
-          <w:t>https://dev.mysql.com/doc/refman/8.0/en/innodb-recovery.html</w:t>
-        </w:r>
-      </w:hyperlink>
-    </w:p>
-    <w:p>
-      <w:hyperlink r:id="rId6" w:history="1">
-        <w:r>
-          <w:rPr>
-            <w:rStyle w:val="Hyperlink"/>
-          </w:rPr>
-          <w:t>https://dev.mysql.com/doc/refman/8.0/en/innodb-redo-log.html#:~:text=The%20redo%20log%20is%20a,or%20low%2Dlevel%20API%20calls</w:t>
-        </w:r>
-      </w:hyperlink>
-    </w:p>
-    <w:p>
-      <w:r>
-        <w:t>________________________________________________________________________</w:t>
-      </w:r>
-    </w:p>
-    <w:p>
-      <w:r>
-        <w:t>2.</w:t>
+      <w:r>
+        <w:rPr>
+          <w:rStyle w:val="FootnoteReference"/>
+          <w:rFonts w:asciiTheme="majorBidi" w:hAnsiTheme="majorBidi" w:cstheme="majorBidi"/>
+          <w:sz w:val="24"/>
+          <w:szCs w:val="24"/>
+        </w:rPr>
+        <w:footnoteReference w:id="2"/>
+      </w:r>
+    </w:p>
+    <w:p>
+      <w:pPr>
+        <w:pStyle w:val="ListParagraph"/>
+        <w:ind w:left="2160"/>
+        <w:rPr>
+          <w:rFonts w:asciiTheme="majorBidi" w:hAnsiTheme="majorBidi" w:cstheme="majorBidi"/>
+          <w:sz w:val="24"/>
+          <w:szCs w:val="24"/>
+        </w:rPr>
+      </w:pPr>
+    </w:p>
+    <w:p>
+      <w:pPr>
+        <w:pStyle w:val="ListParagraph"/>
+        <w:numPr>
+          <w:ilvl w:val="0"/>
+          <w:numId w:val="1"/>
+        </w:numPr>
+        <w:rPr>
+          <w:rFonts w:asciiTheme="majorBidi" w:hAnsiTheme="majorBidi" w:cstheme="majorBidi"/>
+          <w:sz w:val="24"/>
+          <w:szCs w:val="24"/>
+        </w:rPr>
+      </w:pPr>
+      <w:r>
+        <w:rPr>
+          <w:rFonts w:asciiTheme="majorBidi" w:hAnsiTheme="majorBidi" w:cstheme="majorBidi"/>
+          <w:sz w:val="24"/>
+          <w:szCs w:val="24"/>
+        </w:rPr>
+        <w:t>Checkpointing</w:t>
+      </w:r>
+      <w:r>
+        <w:rPr>
+          <w:rFonts w:asciiTheme="majorBidi" w:hAnsiTheme="majorBidi" w:cstheme="majorBidi"/>
+          <w:sz w:val="24"/>
+          <w:szCs w:val="24"/>
+        </w:rPr>
+        <w:t>:</w:t>
+      </w:r>
+    </w:p>
+    <w:p>
+      <w:pPr>
+        <w:pStyle w:val="ListParagraph"/>
+        <w:numPr>
+          <w:ilvl w:val="0"/>
+          <w:numId w:val="2"/>
+        </w:numPr>
+        <w:rPr>
+          <w:rFonts w:asciiTheme="majorBidi" w:hAnsiTheme="majorBidi" w:cstheme="majorBidi"/>
+          <w:sz w:val="24"/>
+          <w:szCs w:val="24"/>
+        </w:rPr>
+      </w:pPr>
+      <w:r>
+        <w:rPr>
+          <w:rFonts w:asciiTheme="majorBidi" w:hAnsiTheme="majorBidi" w:cstheme="majorBidi"/>
+          <w:b/>
+          <w:bCs/>
+          <w:sz w:val="24"/>
+          <w:szCs w:val="24"/>
+        </w:rPr>
+        <w:t>Similarities:</w:t>
+      </w:r>
+      <w:r>
+        <w:rPr>
+          <w:rFonts w:asciiTheme="majorBidi" w:hAnsiTheme="majorBidi" w:cstheme="majorBidi"/>
+          <w:sz w:val="24"/>
+          <w:szCs w:val="24"/>
+        </w:rPr>
+        <w:t xml:space="preserve"> </w:t>
+      </w:r>
+    </w:p>
+    <w:p>
+      <w:pPr>
+        <w:pStyle w:val="ListParagraph"/>
+        <w:numPr>
+          <w:ilvl w:val="0"/>
+          <w:numId w:val="6"/>
+        </w:numPr>
+        <w:rPr>
+          <w:rFonts w:asciiTheme="majorBidi" w:hAnsiTheme="majorBidi" w:cstheme="majorBidi"/>
+          <w:sz w:val="24"/>
+          <w:szCs w:val="24"/>
+        </w:rPr>
+      </w:pPr>
+      <w:r>
+        <w:rPr>
+          <w:rFonts w:asciiTheme="majorBidi" w:hAnsiTheme="majorBidi" w:cstheme="majorBidi"/>
+          <w:sz w:val="24"/>
+          <w:szCs w:val="24"/>
+        </w:rPr>
+        <w:t xml:space="preserve">During crash recovery, InnoDB looks for a checkpoint label written </w:t>
+      </w:r>
+      <w:r>
+        <w:rPr>
+          <w:rFonts w:asciiTheme="majorBidi" w:hAnsiTheme="majorBidi" w:cstheme="majorBidi"/>
+          <w:sz w:val="24"/>
+          <w:szCs w:val="24"/>
+        </w:rPr>
+        <w:t>on</w:t>
+      </w:r>
+      <w:r>
+        <w:rPr>
+          <w:rFonts w:asciiTheme="majorBidi" w:hAnsiTheme="majorBidi" w:cstheme="majorBidi"/>
+          <w:sz w:val="24"/>
+          <w:szCs w:val="24"/>
+        </w:rPr>
+        <w:t xml:space="preserve"> the log files.</w:t>
+      </w:r>
+      <w:r>
+        <w:t xml:space="preserve"> </w:t>
+      </w:r>
+      <w:r>
+        <w:rPr>
+          <w:rFonts w:asciiTheme="majorBidi" w:hAnsiTheme="majorBidi" w:cstheme="majorBidi"/>
+          <w:sz w:val="24"/>
+          <w:szCs w:val="24"/>
+        </w:rPr>
+        <w:t>Then InnoDB scans the log files forward from the checkpoint, applying the logged modifications to the database.</w:t>
+      </w:r>
+    </w:p>
+    <w:p>
+      <w:pPr>
+        <w:pStyle w:val="ListParagraph"/>
+        <w:numPr>
+          <w:ilvl w:val="0"/>
+          <w:numId w:val="2"/>
+        </w:numPr>
+        <w:rPr>
+          <w:rFonts w:asciiTheme="majorBidi" w:hAnsiTheme="majorBidi" w:cstheme="majorBidi"/>
+          <w:sz w:val="24"/>
+          <w:szCs w:val="24"/>
+        </w:rPr>
+      </w:pPr>
+      <w:r>
+        <w:rPr>
+          <w:rFonts w:asciiTheme="majorBidi" w:hAnsiTheme="majorBidi" w:cstheme="majorBidi"/>
+          <w:b/>
+          <w:bCs/>
+          <w:sz w:val="24"/>
+          <w:szCs w:val="24"/>
+        </w:rPr>
+        <w:t>Differences:</w:t>
+      </w:r>
+      <w:r>
+        <w:rPr>
+          <w:rFonts w:asciiTheme="majorBidi" w:hAnsiTheme="majorBidi" w:cstheme="majorBidi"/>
+          <w:sz w:val="24"/>
+          <w:szCs w:val="24"/>
+        </w:rPr>
+        <w:t xml:space="preserve"> </w:t>
+      </w:r>
+    </w:p>
+    <w:p>
+      <w:pPr>
+        <w:pStyle w:val="ListParagraph"/>
+        <w:numPr>
+          <w:ilvl w:val="0"/>
+          <w:numId w:val="6"/>
+        </w:numPr>
+        <w:rPr>
+          <w:rFonts w:asciiTheme="majorBidi" w:hAnsiTheme="majorBidi" w:cstheme="majorBidi"/>
+          <w:sz w:val="24"/>
+          <w:szCs w:val="24"/>
+        </w:rPr>
+      </w:pPr>
+      <w:r>
+        <w:rPr>
+          <w:rFonts w:asciiTheme="majorBidi" w:hAnsiTheme="majorBidi" w:cstheme="majorBidi"/>
+          <w:sz w:val="24"/>
+          <w:szCs w:val="24"/>
+        </w:rPr>
+        <w:t>InnoDB writes checkpoint information to the first log file at each checkpoint</w:t>
+      </w:r>
+      <w:r>
+        <w:rPr>
+          <w:rFonts w:asciiTheme="majorBidi" w:hAnsiTheme="majorBidi" w:cstheme="majorBidi"/>
+          <w:sz w:val="24"/>
+          <w:szCs w:val="24"/>
+        </w:rPr>
+        <w:t>.</w:t>
+      </w:r>
+    </w:p>
+    <w:p>
+      <w:pPr>
+        <w:pStyle w:val="ListParagraph"/>
+        <w:numPr>
+          <w:ilvl w:val="0"/>
+          <w:numId w:val="6"/>
+        </w:numPr>
+        <w:rPr>
+          <w:rFonts w:asciiTheme="majorBidi" w:hAnsiTheme="majorBidi" w:cstheme="majorBidi"/>
+          <w:sz w:val="24"/>
+          <w:szCs w:val="24"/>
+        </w:rPr>
+      </w:pPr>
+      <w:r>
+        <w:rPr>
+          <w:rFonts w:asciiTheme="majorBidi" w:hAnsiTheme="majorBidi" w:cstheme="majorBidi"/>
+          <w:sz w:val="24"/>
+          <w:szCs w:val="24"/>
+        </w:rPr>
+        <w:t>InnoDB create</w:t>
+      </w:r>
+      <w:r>
+        <w:rPr>
+          <w:rFonts w:asciiTheme="majorBidi" w:hAnsiTheme="majorBidi" w:cstheme="majorBidi"/>
+          <w:sz w:val="24"/>
+          <w:szCs w:val="24"/>
+        </w:rPr>
+        <w:t>s</w:t>
+      </w:r>
+      <w:r>
+        <w:rPr>
+          <w:rFonts w:asciiTheme="majorBidi" w:hAnsiTheme="majorBidi" w:cstheme="majorBidi"/>
+          <w:sz w:val="24"/>
+          <w:szCs w:val="24"/>
+        </w:rPr>
+        <w:t xml:space="preserve"> checkpoint</w:t>
+      </w:r>
+      <w:r>
+        <w:rPr>
+          <w:rFonts w:asciiTheme="majorBidi" w:hAnsiTheme="majorBidi" w:cstheme="majorBidi"/>
+          <w:sz w:val="24"/>
+          <w:szCs w:val="24"/>
+        </w:rPr>
+        <w:t>s</w:t>
+      </w:r>
+      <w:r>
+        <w:rPr>
+          <w:rFonts w:asciiTheme="majorBidi" w:hAnsiTheme="majorBidi" w:cstheme="majorBidi"/>
+          <w:sz w:val="24"/>
+          <w:szCs w:val="24"/>
+        </w:rPr>
+        <w:t xml:space="preserve"> and this often involves flushing of modified database pages to disk.</w:t>
+      </w:r>
+      <w:r>
+        <w:rPr>
+          <w:rStyle w:val="FootnoteReference"/>
+          <w:rFonts w:asciiTheme="majorBidi" w:hAnsiTheme="majorBidi" w:cstheme="majorBidi"/>
+          <w:sz w:val="24"/>
+          <w:szCs w:val="24"/>
+        </w:rPr>
+        <w:footnoteReference w:id="3"/>
+      </w:r>
+    </w:p>
+    <w:p>
+      <w:pPr>
+        <w:pStyle w:val="ListParagraph"/>
+        <w:numPr>
+          <w:ilvl w:val="0"/>
+          <w:numId w:val="1"/>
+        </w:numPr>
+        <w:rPr>
+          <w:rFonts w:asciiTheme="majorBidi" w:hAnsiTheme="majorBidi" w:cstheme="majorBidi"/>
+          <w:sz w:val="24"/>
+          <w:szCs w:val="24"/>
+        </w:rPr>
+      </w:pPr>
+      <w:r>
+        <w:rPr>
+          <w:rFonts w:asciiTheme="majorBidi" w:hAnsiTheme="majorBidi" w:cstheme="majorBidi"/>
+          <w:sz w:val="24"/>
+          <w:szCs w:val="24"/>
+        </w:rPr>
+        <w:t>undo log</w:t>
+      </w:r>
+      <w:r>
+        <w:rPr>
+          <w:rFonts w:asciiTheme="majorBidi" w:hAnsiTheme="majorBidi" w:cstheme="majorBidi"/>
+          <w:sz w:val="24"/>
+          <w:szCs w:val="24"/>
+        </w:rPr>
+        <w:t>:</w:t>
+      </w:r>
+    </w:p>
+    <w:p>
+      <w:pPr>
+        <w:pStyle w:val="ListParagraph"/>
+        <w:numPr>
+          <w:ilvl w:val="0"/>
+          <w:numId w:val="2"/>
+        </w:numPr>
+        <w:rPr>
+          <w:rFonts w:asciiTheme="majorBidi" w:hAnsiTheme="majorBidi" w:cstheme="majorBidi"/>
+          <w:sz w:val="24"/>
+          <w:szCs w:val="24"/>
+        </w:rPr>
+      </w:pPr>
+      <w:r>
+        <w:rPr>
+          <w:rFonts w:asciiTheme="majorBidi" w:hAnsiTheme="majorBidi" w:cstheme="majorBidi"/>
+          <w:b/>
+          <w:bCs/>
+          <w:sz w:val="24"/>
+          <w:szCs w:val="24"/>
+        </w:rPr>
+        <w:t>Similarities:</w:t>
+      </w:r>
+      <w:r>
+        <w:rPr>
+          <w:rFonts w:asciiTheme="majorBidi" w:hAnsiTheme="majorBidi" w:cstheme="majorBidi"/>
+          <w:sz w:val="24"/>
+          <w:szCs w:val="24"/>
+        </w:rPr>
+        <w:t xml:space="preserve"> </w:t>
+      </w:r>
+    </w:p>
+    <w:p>
+      <w:pPr>
+        <w:pStyle w:val="ListParagraph"/>
+        <w:numPr>
+          <w:ilvl w:val="0"/>
+          <w:numId w:val="6"/>
+        </w:numPr>
+        <w:rPr>
+          <w:rFonts w:asciiTheme="majorBidi" w:hAnsiTheme="majorBidi" w:cstheme="majorBidi"/>
+          <w:sz w:val="24"/>
+          <w:szCs w:val="24"/>
+        </w:rPr>
+      </w:pPr>
+      <w:r>
+        <w:rPr>
+          <w:rFonts w:asciiTheme="majorBidi" w:hAnsiTheme="majorBidi" w:cstheme="majorBidi"/>
+          <w:sz w:val="24"/>
+          <w:szCs w:val="24"/>
+        </w:rPr>
+        <w:t>undo log is a collection of undo log records associated with a single read-write transaction.</w:t>
       </w:r>
     </w:p>
     <w:p>
       <w:pPr>
         <w:pStyle w:val="ListParagraph"/>
         <w:ind w:left="1440"/>
-      </w:pPr>
+        <w:rPr>
+          <w:rFonts w:asciiTheme="majorBidi" w:hAnsiTheme="majorBidi" w:cstheme="majorBidi"/>
+          <w:sz w:val="24"/>
+          <w:szCs w:val="24"/>
+        </w:rPr>
+      </w:pPr>
+    </w:p>
+    <w:p>
+      <w:pPr>
+        <w:pStyle w:val="ListParagraph"/>
+        <w:numPr>
+          <w:ilvl w:val="0"/>
+          <w:numId w:val="2"/>
+        </w:numPr>
+        <w:rPr>
+          <w:rFonts w:asciiTheme="majorBidi" w:hAnsiTheme="majorBidi" w:cstheme="majorBidi"/>
+          <w:sz w:val="24"/>
+          <w:szCs w:val="24"/>
+        </w:rPr>
+      </w:pPr>
+      <w:r>
+        <w:rPr>
+          <w:rFonts w:asciiTheme="majorBidi" w:hAnsiTheme="majorBidi" w:cstheme="majorBidi"/>
+          <w:b/>
+          <w:bCs/>
+          <w:sz w:val="24"/>
+          <w:szCs w:val="24"/>
+        </w:rPr>
+        <w:t>Differences:</w:t>
+      </w:r>
+      <w:r>
+        <w:rPr>
+          <w:rFonts w:asciiTheme="majorBidi" w:hAnsiTheme="majorBidi" w:cstheme="majorBidi"/>
+          <w:sz w:val="24"/>
+          <w:szCs w:val="24"/>
+        </w:rPr>
+        <w:t xml:space="preserve"> </w:t>
+      </w:r>
+    </w:p>
+    <w:p>
+      <w:pPr>
+        <w:pStyle w:val="ListParagraph"/>
+        <w:numPr>
+          <w:ilvl w:val="0"/>
+          <w:numId w:val="6"/>
+        </w:numPr>
+        <w:rPr>
+          <w:rFonts w:asciiTheme="majorBidi" w:hAnsiTheme="majorBidi" w:cstheme="majorBidi"/>
+          <w:sz w:val="24"/>
+          <w:szCs w:val="24"/>
+        </w:rPr>
+      </w:pPr>
+      <w:r>
+        <w:rPr>
+          <w:rFonts w:asciiTheme="majorBidi" w:hAnsiTheme="majorBidi" w:cstheme="majorBidi"/>
+          <w:sz w:val="24"/>
+          <w:szCs w:val="24"/>
+        </w:rPr>
+        <w:t>undo log contains information about how to undo the latest change by a transaction to a clustered index record.</w:t>
+      </w:r>
+      <w:r>
+        <w:rPr>
+          <w:rStyle w:val="FootnoteReference"/>
+          <w:rFonts w:asciiTheme="majorBidi" w:hAnsiTheme="majorBidi" w:cstheme="majorBidi"/>
+          <w:sz w:val="24"/>
+          <w:szCs w:val="24"/>
+        </w:rPr>
+        <w:footnoteReference w:id="4"/>
+      </w:r>
     </w:p>
     <w:sectPr>
       <w:pgSz w:w="12240" w:h="15840"/>
@@ -202,6 +708,153 @@
 </w:document>
 </file>
 
+<file path=word/endnotes.xml><?xml version="1.0" encoding="utf-8"?>
+<w:endnotes xmlns:wpc="http://schemas.microsoft.com/office/word/2010/wordprocessingCanvas" xmlns:cx="http://schemas.microsoft.com/office/drawing/2014/chartex" xmlns:cx1="http://schemas.microsoft.com/office/drawing/2015/9/8/chartex" xmlns:cx2="http://schemas.microsoft.com/office/drawing/2015/10/21/chartex" xmlns:cx3="http://schemas.microsoft.com/office/drawing/2016/5/9/chartex" xmlns:cx4="http://schemas.microsoft.com/office/drawing/2016/5/10/chartex" xmlns:cx5="http://schemas.microsoft.com/office/drawing/2016/5/11/chartex" xmlns:cx6="http://schemas.microsoft.com/office/drawing/2016/5/12/chartex" xmlns:cx7="http://schemas.microsoft.com/office/drawing/2016/5/13/chartex" xmlns:cx8="http://schemas.microsoft.com/office/drawing/2016/5/14/chartex" xmlns:mc="http://schemas.openxmlformats.org/markup-compatibility/2006" xmlns:aink="http://schemas.microsoft.com/office/drawing/2016/ink" xmlns:am3d="http://schemas.microsoft.com/office/drawing/2017/model3d" xmlns:o="urn:schemas-microsoft-com:office:office" xmlns:oel="http://schemas.microsoft.com/office/2019/extlst" xmlns:r="http://schemas.openxmlformats.org/officeDocument/2006/relationships" xmlns:m="http://schemas.openxmlformats.org/officeDocument/2006/math" xmlns:v="urn:schemas-microsoft-com:vml" xmlns:wp14="http://schemas.microsoft.com/office/word/2010/wordprocessingDrawing" xmlns:wp="http://schemas.openxmlformats.org/drawingml/2006/wordprocessingDrawing" xmlns:w10="urn:schemas-microsoft-com:office:word" xmlns:w="http://schemas.openxmlformats.org/wordprocessingml/2006/main" xmlns:w14="http://schemas.microsoft.com/office/word/2010/wordml" xmlns:w15="http://schemas.microsoft.com/office/word/2012/wordml" xmlns:w16cex="http://schemas.microsoft.com/office/word/2018/wordml/cex" xmlns:w16cid="http://schemas.microsoft.com/office/word/2016/wordml/cid" xmlns:w16="http://schemas.microsoft.com/office/word/2018/wordml" xmlns:w16sdtdh="http://schemas.microsoft.com/office/word/2020/wordml/sdtdatahash" xmlns:w16se="http://schemas.microsoft.com/office/word/2015/wordml/symex" xmlns:wpg="http://schemas.microsoft.com/office/word/2010/wordprocessingGroup" xmlns:wpi="http://schemas.microsoft.com/office/word/2010/wordprocessingInk" xmlns:wne="http://schemas.microsoft.com/office/word/2006/wordml" xmlns:wps="http://schemas.microsoft.com/office/word/2010/wordprocessingShape" mc:Ignorable="w14 w15 w16se w16cid w16 w16cex w16sdtdh wp14">
+  <w:endnote w:type="separator" w:id="-1">
+    <w:p>
+      <w:pPr>
+        <w:spacing w:after="0" w:line="240" w:lineRule="auto"/>
+      </w:pPr>
+      <w:r>
+        <w:separator/>
+      </w:r>
+    </w:p>
+  </w:endnote>
+  <w:endnote w:type="continuationSeparator" w:id="0">
+    <w:p>
+      <w:pPr>
+        <w:spacing w:after="0" w:line="240" w:lineRule="auto"/>
+      </w:pPr>
+      <w:r>
+        <w:continuationSeparator/>
+      </w:r>
+    </w:p>
+  </w:endnote>
+</w:endnotes>
+</file>
+
+<file path=word/footnotes.xml><?xml version="1.0" encoding="utf-8"?>
+<w:footnotes xmlns:wpc="http://schemas.microsoft.com/office/word/2010/wordprocessingCanvas" xmlns:cx="http://schemas.microsoft.com/office/drawing/2014/chartex" xmlns:cx1="http://schemas.microsoft.com/office/drawing/2015/9/8/chartex" xmlns:cx2="http://schemas.microsoft.com/office/drawing/2015/10/21/chartex" xmlns:cx3="http://schemas.microsoft.com/office/drawing/2016/5/9/chartex" xmlns:cx4="http://schemas.microsoft.com/office/drawing/2016/5/10/chartex" xmlns:cx5="http://schemas.microsoft.com/office/drawing/2016/5/11/chartex" xmlns:cx6="http://schemas.microsoft.com/office/drawing/2016/5/12/chartex" xmlns:cx7="http://schemas.microsoft.com/office/drawing/2016/5/13/chartex" xmlns:cx8="http://schemas.microsoft.com/office/drawing/2016/5/14/chartex" xmlns:mc="http://schemas.openxmlformats.org/markup-compatibility/2006" xmlns:aink="http://schemas.microsoft.com/office/drawing/2016/ink" xmlns:am3d="http://schemas.microsoft.com/office/drawing/2017/model3d" xmlns:o="urn:schemas-microsoft-com:office:office" xmlns:oel="http://schemas.microsoft.com/office/2019/extlst" xmlns:r="http://schemas.openxmlformats.org/officeDocument/2006/relationships" xmlns:m="http://schemas.openxmlformats.org/officeDocument/2006/math" xmlns:v="urn:schemas-microsoft-com:vml" xmlns:wp14="http://schemas.microsoft.com/office/word/2010/wordprocessingDrawing" xmlns:wp="http://schemas.openxmlformats.org/drawingml/2006/wordprocessingDrawing" xmlns:w10="urn:schemas-microsoft-com:office:word" xmlns:w="http://schemas.openxmlformats.org/wordprocessingml/2006/main" xmlns:w14="http://schemas.microsoft.com/office/word/2010/wordml" xmlns:w15="http://schemas.microsoft.com/office/word/2012/wordml" xmlns:w16cex="http://schemas.microsoft.com/office/word/2018/wordml/cex" xmlns:w16cid="http://schemas.microsoft.com/office/word/2016/wordml/cid" xmlns:w16="http://schemas.microsoft.com/office/word/2018/wordml" xmlns:w16sdtdh="http://schemas.microsoft.com/office/word/2020/wordml/sdtdatahash" xmlns:w16se="http://schemas.microsoft.com/office/word/2015/wordml/symex" xmlns:wpg="http://schemas.microsoft.com/office/word/2010/wordprocessingGroup" xmlns:wpi="http://schemas.microsoft.com/office/word/2010/wordprocessingInk" xmlns:wne="http://schemas.microsoft.com/office/word/2006/wordml" xmlns:wps="http://schemas.microsoft.com/office/word/2010/wordprocessingShape" mc:Ignorable="w14 w15 w16se w16cid w16 w16cex w16sdtdh wp14">
+  <w:footnote w:type="separator" w:id="-1">
+    <w:p>
+      <w:pPr>
+        <w:spacing w:after="0" w:line="240" w:lineRule="auto"/>
+      </w:pPr>
+      <w:r>
+        <w:separator/>
+      </w:r>
+    </w:p>
+  </w:footnote>
+  <w:footnote w:type="continuationSeparator" w:id="0">
+    <w:p>
+      <w:pPr>
+        <w:spacing w:after="0" w:line="240" w:lineRule="auto"/>
+      </w:pPr>
+      <w:r>
+        <w:continuationSeparator/>
+      </w:r>
+    </w:p>
+  </w:footnote>
+  <w:footnote w:id="1">
+    <w:p>
+      <w:r>
+        <w:rPr>
+          <w:rStyle w:val="FootnoteReference"/>
+        </w:rPr>
+        <w:footnoteRef/>
+      </w:r>
+      <w:hyperlink r:id="rId1" w:history="1">
+        <w:r>
+          <w:rPr>
+            <w:rStyle w:val="Hyperlink"/>
+          </w:rPr>
+          <w:t>https://dev.mysql.com/doc/refman/8.0/en/innodb-redo-log.html#:~:text=The%20redo%20log%20is%20a,or%20low%2Dlevel%20API%20calls</w:t>
+        </w:r>
+      </w:hyperlink>
+    </w:p>
+  </w:footnote>
+  <w:footnote w:id="2">
+    <w:p>
+      <w:r>
+        <w:rPr>
+          <w:rStyle w:val="FootnoteReference"/>
+        </w:rPr>
+        <w:footnoteRef/>
+      </w:r>
+      <w:r>
+        <w:t xml:space="preserve"> </w:t>
+      </w:r>
+      <w:hyperlink r:id="rId2" w:history="1">
+        <w:r>
+          <w:rPr>
+            <w:rStyle w:val="Hyperlink"/>
+          </w:rPr>
+          <w:t>https://dev.mysql.com/doc/refman/8.0/en/innodb-recovery.html</w:t>
+        </w:r>
+      </w:hyperlink>
+    </w:p>
+  </w:footnote>
+  <w:footnote w:id="3">
+    <w:p>
+      <w:pPr>
+        <w:pStyle w:val="FootnoteText"/>
+      </w:pPr>
+      <w:r>
+        <w:rPr>
+          <w:rStyle w:val="FootnoteReference"/>
+        </w:rPr>
+        <w:footnoteRef/>
+      </w:r>
+      <w:r>
+        <w:t xml:space="preserve"> </w:t>
+      </w:r>
+      <w:hyperlink r:id="rId3" w:history="1">
+        <w:r>
+          <w:rPr>
+            <w:rStyle w:val="Hyperlink"/>
+          </w:rPr>
+          <w:t>http://download.nust.na/pub6/mysql/doc/mysql-backup-excerpt/5.1/en/innodb-checkpoints.html</w:t>
+        </w:r>
+      </w:hyperlink>
+    </w:p>
+    <w:p>
+      <w:pPr>
+        <w:pStyle w:val="FootnoteText"/>
+      </w:pPr>
+    </w:p>
+  </w:footnote>
+  <w:footnote w:id="4">
+    <w:p>
+      <w:pPr>
+        <w:pStyle w:val="FootnoteText"/>
+      </w:pPr>
+      <w:r>
+        <w:rPr>
+          <w:rStyle w:val="FootnoteReference"/>
+        </w:rPr>
+        <w:footnoteRef/>
+      </w:r>
+      <w:r>
+        <w:t xml:space="preserve"> </w:t>
+      </w:r>
+      <w:hyperlink r:id="rId4" w:history="1">
+        <w:r>
+          <w:rPr>
+            <w:rStyle w:val="Hyperlink"/>
+          </w:rPr>
+          <w:t>https://dev.mysql.com/doc/refman/8.0/en/innodb-undo-logs.html</w:t>
+        </w:r>
+      </w:hyperlink>
+    </w:p>
+    <w:p>
+      <w:pPr>
+        <w:pStyle w:val="FootnoteText"/>
+      </w:pPr>
+    </w:p>
+  </w:footnote>
+</w:footnotes>
+</file>
+
 <file path=word/numbering.xml><?xml version="1.0" encoding="utf-8"?>
 <w:numbering xmlns:wpc="http://schemas.microsoft.com/office/word/2010/wordprocessingCanvas" xmlns:cx="http://schemas.microsoft.com/office/drawing/2014/chartex" xmlns:cx1="http://schemas.microsoft.com/office/drawing/2015/9/8/chartex" xmlns:cx2="http://schemas.microsoft.com/office/drawing/2015/10/21/chartex" xmlns:cx3="http://schemas.microsoft.com/office/drawing/2016/5/9/chartex" xmlns:cx4="http://schemas.microsoft.com/office/drawing/2016/5/10/chartex" xmlns:cx5="http://schemas.microsoft.com/office/drawing/2016/5/11/chartex" xmlns:cx6="http://schemas.microsoft.com/office/drawing/2016/5/12/chartex" xmlns:cx7="http://schemas.microsoft.com/office/drawing/2016/5/13/chartex" xmlns:cx8="http://schemas.microsoft.com/office/drawing/2016/5/14/chartex" xmlns:mc="http://schemas.openxmlformats.org/markup-compatibility/2006" xmlns:aink="http://schemas.microsoft.com/office/drawing/2016/ink" xmlns:am3d="http://schemas.microsoft.com/office/drawing/2017/model3d" xmlns:o="urn:schemas-microsoft-com:office:office" xmlns:oel="http://schemas.microsoft.com/office/2019/extlst" xmlns:r="http://schemas.openxmlformats.org/officeDocument/2006/relationships" xmlns:m="http://schemas.openxmlformats.org/officeDocument/2006/math" xmlns:v="urn:schemas-microsoft-com:vml" xmlns:wp14="http://schemas.microsoft.com/office/word/2010/wordprocessingDrawing" xmlns:wp="http://schemas.openxmlformats.org/drawingml/2006/wordprocessingDrawing" xmlns:w10="urn:schemas-microsoft-com:office:word" xmlns:w="http://schemas.openxmlformats.org/wordprocessingml/2006/main" xmlns:w14="http://schemas.microsoft.com/office/word/2010/wordml" xmlns:w15="http://schemas.microsoft.com/office/word/2012/wordml" xmlns:w16cex="http://schemas.microsoft.com/office/word/2018/wordml/cex" xmlns:w16cid="http://schemas.microsoft.com/office/word/2016/wordml/cid" xmlns:w16="http://schemas.microsoft.com/office/word/2018/wordml" xmlns:w16sdtdh="http://schemas.microsoft.com/office/word/2020/wordml/sdtdatahash" xmlns:w16se="http://schemas.microsoft.com/office/word/2015/wordml/symex" xmlns:wpg="http://schemas.microsoft.com/office/word/2010/wordprocessingGroup" xmlns:wpi="http://schemas.microsoft.com/office/word/2010/wordprocessingInk" xmlns:wne="http://schemas.microsoft.com/office/word/2006/wordml" xmlns:wps="http://schemas.microsoft.com/office/word/2010/wordprocessingShape" mc:Ignorable="w14 w15 w16se w16cid w16 w16cex w16sdtdh wp14">
   <w:abstractNum w:abstractNumId="0" w15:restartNumberingAfterBreak="0">
@@ -318,6 +971,119 @@
     </w:lvl>
   </w:abstractNum>
   <w:abstractNum w:abstractNumId="1" w15:restartNumberingAfterBreak="0">
+    <w:nsid w:val="53B92BD3"/>
+    <w:multiLevelType w:val="hybridMultilevel"/>
+    <w:tmpl w:val="66846C32"/>
+    <w:lvl w:ilvl="0" w:tplc="2DC66F14">
+      <w:start w:val="1"/>
+      <w:numFmt w:val="bullet"/>
+      <w:lvlText w:val="-"/>
+      <w:lvlJc w:val="left"/>
+      <w:pPr>
+        <w:ind w:left="2160" w:hanging="360"/>
+      </w:pPr>
+      <w:rPr>
+        <w:rFonts w:ascii="Calibri" w:hAnsi="Calibri" w:hint="default"/>
+      </w:rPr>
+    </w:lvl>
+    <w:lvl w:ilvl="1" w:tplc="04090003" w:tentative="1">
+      <w:start w:val="1"/>
+      <w:numFmt w:val="bullet"/>
+      <w:lvlText w:val="o"/>
+      <w:lvlJc w:val="left"/>
+      <w:pPr>
+        <w:ind w:left="2880" w:hanging="360"/>
+      </w:pPr>
+      <w:rPr>
+        <w:rFonts w:ascii="Courier New" w:hAnsi="Courier New" w:cs="Courier New" w:hint="default"/>
+      </w:rPr>
+    </w:lvl>
+    <w:lvl w:ilvl="2" w:tplc="04090005" w:tentative="1">
+      <w:start w:val="1"/>
+      <w:numFmt w:val="bullet"/>
+      <w:lvlText w:val=""/>
+      <w:lvlJc w:val="left"/>
+      <w:pPr>
+        <w:ind w:left="3600" w:hanging="360"/>
+      </w:pPr>
+      <w:rPr>
+        <w:rFonts w:ascii="Wingdings" w:hAnsi="Wingdings" w:hint="default"/>
+      </w:rPr>
+    </w:lvl>
+    <w:lvl w:ilvl="3" w:tplc="04090001" w:tentative="1">
+      <w:start w:val="1"/>
+      <w:numFmt w:val="bullet"/>
+      <w:lvlText w:val=""/>
+      <w:lvlJc w:val="left"/>
+      <w:pPr>
+        <w:ind w:left="4320" w:hanging="360"/>
+      </w:pPr>
+      <w:rPr>
+        <w:rFonts w:ascii="Symbol" w:hAnsi="Symbol" w:hint="default"/>
+      </w:rPr>
+    </w:lvl>
+    <w:lvl w:ilvl="4" w:tplc="04090003" w:tentative="1">
+      <w:start w:val="1"/>
+      <w:numFmt w:val="bullet"/>
+      <w:lvlText w:val="o"/>
+      <w:lvlJc w:val="left"/>
+      <w:pPr>
+        <w:ind w:left="5040" w:hanging="360"/>
+      </w:pPr>
+      <w:rPr>
+        <w:rFonts w:ascii="Courier New" w:hAnsi="Courier New" w:cs="Courier New" w:hint="default"/>
+      </w:rPr>
+    </w:lvl>
+    <w:lvl w:ilvl="5" w:tplc="04090005" w:tentative="1">
+      <w:start w:val="1"/>
+      <w:numFmt w:val="bullet"/>
+      <w:lvlText w:val=""/>
+      <w:lvlJc w:val="left"/>
+      <w:pPr>
+        <w:ind w:left="5760" w:hanging="360"/>
+      </w:pPr>
+      <w:rPr>
+        <w:rFonts w:ascii="Wingdings" w:hAnsi="Wingdings" w:hint="default"/>
+      </w:rPr>
+    </w:lvl>
+    <w:lvl w:ilvl="6" w:tplc="04090001" w:tentative="1">
+      <w:start w:val="1"/>
+      <w:numFmt w:val="bullet"/>
+      <w:lvlText w:val=""/>
+      <w:lvlJc w:val="left"/>
+      <w:pPr>
+        <w:ind w:left="6480" w:hanging="360"/>
+      </w:pPr>
+      <w:rPr>
+        <w:rFonts w:ascii="Symbol" w:hAnsi="Symbol" w:hint="default"/>
+      </w:rPr>
+    </w:lvl>
+    <w:lvl w:ilvl="7" w:tplc="04090003" w:tentative="1">
+      <w:start w:val="1"/>
+      <w:numFmt w:val="bullet"/>
+      <w:lvlText w:val="o"/>
+      <w:lvlJc w:val="left"/>
+      <w:pPr>
+        <w:ind w:left="7200" w:hanging="360"/>
+      </w:pPr>
+      <w:rPr>
+        <w:rFonts w:ascii="Courier New" w:hAnsi="Courier New" w:cs="Courier New" w:hint="default"/>
+      </w:rPr>
+    </w:lvl>
+    <w:lvl w:ilvl="8" w:tplc="04090005" w:tentative="1">
+      <w:start w:val="1"/>
+      <w:numFmt w:val="bullet"/>
+      <w:lvlText w:val=""/>
+      <w:lvlJc w:val="left"/>
+      <w:pPr>
+        <w:ind w:left="7920" w:hanging="360"/>
+      </w:pPr>
+      <w:rPr>
+        <w:rFonts w:ascii="Wingdings" w:hAnsi="Wingdings" w:hint="default"/>
+      </w:rPr>
+    </w:lvl>
+  </w:abstractNum>
+  <w:abstractNum w:abstractNumId="2" w15:restartNumberingAfterBreak="0">
     <w:nsid w:val="59E61E37"/>
     <w:multiLevelType w:val="hybridMultilevel"/>
     <w:tmpl w:val="C0D6639C"/>
@@ -430,10 +1196,10 @@
       </w:rPr>
     </w:lvl>
   </w:abstractNum>
-  <w:abstractNum w:abstractNumId="2" w15:restartNumberingAfterBreak="0">
+  <w:abstractNum w:abstractNumId="3" w15:restartNumberingAfterBreak="0">
     <w:nsid w:val="68BA6496"/>
     <w:multiLevelType w:val="hybridMultilevel"/>
-    <w:tmpl w:val="4102761E"/>
+    <w:tmpl w:val="5BBA5430"/>
     <w:lvl w:ilvl="0" w:tplc="04090001">
       <w:start w:val="1"/>
       <w:numFmt w:val="bullet"/>
@@ -543,7 +1309,96 @@
       </w:rPr>
     </w:lvl>
   </w:abstractNum>
-  <w:abstractNum w:abstractNumId="3" w15:restartNumberingAfterBreak="0">
+  <w:abstractNum w:abstractNumId="4" w15:restartNumberingAfterBreak="0">
+    <w:nsid w:val="6FFA17D2"/>
+    <w:multiLevelType w:val="hybridMultilevel"/>
+    <w:tmpl w:val="E252E0EC"/>
+    <w:lvl w:ilvl="0" w:tplc="903CBC72">
+      <w:start w:val="1"/>
+      <w:numFmt w:val="decimal"/>
+      <w:lvlText w:val="%1-"/>
+      <w:lvlJc w:val="left"/>
+      <w:pPr>
+        <w:ind w:left="720" w:hanging="360"/>
+      </w:pPr>
+      <w:rPr>
+        <w:rFonts w:hint="default"/>
+      </w:rPr>
+    </w:lvl>
+    <w:lvl w:ilvl="1" w:tplc="04090019" w:tentative="1">
+      <w:start w:val="1"/>
+      <w:numFmt w:val="lowerLetter"/>
+      <w:lvlText w:val="%2."/>
+      <w:lvlJc w:val="left"/>
+      <w:pPr>
+        <w:ind w:left="1440" w:hanging="360"/>
+      </w:pPr>
+    </w:lvl>
+    <w:lvl w:ilvl="2" w:tplc="0409001B" w:tentative="1">
+      <w:start w:val="1"/>
+      <w:numFmt w:val="lowerRoman"/>
+      <w:lvlText w:val="%3."/>
+      <w:lvlJc w:val="right"/>
+      <w:pPr>
+        <w:ind w:left="2160" w:hanging="180"/>
+      </w:pPr>
+    </w:lvl>
+    <w:lvl w:ilvl="3" w:tplc="0409000F" w:tentative="1">
+      <w:start w:val="1"/>
+      <w:numFmt w:val="decimal"/>
+      <w:lvlText w:val="%4."/>
+      <w:lvlJc w:val="left"/>
+      <w:pPr>
+        <w:ind w:left="2880" w:hanging="360"/>
+      </w:pPr>
+    </w:lvl>
+    <w:lvl w:ilvl="4" w:tplc="04090019" w:tentative="1">
+      <w:start w:val="1"/>
+      <w:numFmt w:val="lowerLetter"/>
+      <w:lvlText w:val="%5."/>
+      <w:lvlJc w:val="left"/>
+      <w:pPr>
+        <w:ind w:left="3600" w:hanging="360"/>
+      </w:pPr>
+    </w:lvl>
+    <w:lvl w:ilvl="5" w:tplc="0409001B" w:tentative="1">
+      <w:start w:val="1"/>
+      <w:numFmt w:val="lowerRoman"/>
+      <w:lvlText w:val="%6."/>
+      <w:lvlJc w:val="right"/>
+      <w:pPr>
+        <w:ind w:left="4320" w:hanging="180"/>
+      </w:pPr>
+    </w:lvl>
+    <w:lvl w:ilvl="6" w:tplc="0409000F" w:tentative="1">
+      <w:start w:val="1"/>
+      <w:numFmt w:val="decimal"/>
+      <w:lvlText w:val="%7."/>
+      <w:lvlJc w:val="left"/>
+      <w:pPr>
+        <w:ind w:left="5040" w:hanging="360"/>
+      </w:pPr>
+    </w:lvl>
+    <w:lvl w:ilvl="7" w:tplc="04090019" w:tentative="1">
+      <w:start w:val="1"/>
+      <w:numFmt w:val="lowerLetter"/>
+      <w:lvlText w:val="%8."/>
+      <w:lvlJc w:val="left"/>
+      <w:pPr>
+        <w:ind w:left="5760" w:hanging="360"/>
+      </w:pPr>
+    </w:lvl>
+    <w:lvl w:ilvl="8" w:tplc="0409001B" w:tentative="1">
+      <w:start w:val="1"/>
+      <w:numFmt w:val="lowerRoman"/>
+      <w:lvlText w:val="%9."/>
+      <w:lvlJc w:val="right"/>
+      <w:pPr>
+        <w:ind w:left="6480" w:hanging="180"/>
+      </w:pPr>
+    </w:lvl>
+  </w:abstractNum>
+  <w:abstractNum w:abstractNumId="5" w15:restartNumberingAfterBreak="0">
     <w:nsid w:val="7A130027"/>
     <w:multiLevelType w:val="hybridMultilevel"/>
     <w:tmpl w:val="FD2E59EE"/>
@@ -630,16 +1485,22 @@
     </w:lvl>
   </w:abstractNum>
   <w:num w:numId="1" w16cid:durableId="1940599627">
+    <w:abstractNumId w:val="5"/>
+  </w:num>
+  <w:num w:numId="2" w16cid:durableId="1561669964">
     <w:abstractNumId w:val="3"/>
   </w:num>
-  <w:num w:numId="2" w16cid:durableId="1561669964">
+  <w:num w:numId="3" w16cid:durableId="494489784">
     <w:abstractNumId w:val="2"/>
-  </w:num>
-  <w:num w:numId="3" w16cid:durableId="494489784">
-    <w:abstractNumId w:val="1"/>
   </w:num>
   <w:num w:numId="4" w16cid:durableId="1494644296">
     <w:abstractNumId w:val="0"/>
+  </w:num>
+  <w:num w:numId="5" w16cid:durableId="1935703974">
+    <w:abstractNumId w:val="4"/>
+  </w:num>
+  <w:num w:numId="6" w16cid:durableId="1584799587">
+    <w:abstractNumId w:val="1"/>
   </w:num>
 </w:numbering>
 </file>
@@ -1106,6 +1967,57 @@
       <w:shd w:val="clear" w:color="auto" w:fill="E1DFDD"/>
     </w:rPr>
   </w:style>
+  <w:style w:type="character" w:styleId="FollowedHyperlink">
+    <w:name w:val="FollowedHyperlink"/>
+    <w:basedOn w:val="DefaultParagraphFont"/>
+    <w:uiPriority w:val="99"/>
+    <w:semiHidden/>
+    <w:unhideWhenUsed/>
+    <w:rsid w:val="00261719"/>
+    <w:rPr>
+      <w:color w:val="954F72" w:themeColor="followedHyperlink"/>
+      <w:u w:val="single"/>
+    </w:rPr>
+  </w:style>
+  <w:style w:type="paragraph" w:styleId="FootnoteText">
+    <w:name w:val="footnote text"/>
+    <w:basedOn w:val="Normal"/>
+    <w:link w:val="FootnoteTextChar"/>
+    <w:uiPriority w:val="99"/>
+    <w:semiHidden/>
+    <w:unhideWhenUsed/>
+    <w:rsid w:val="00D77E56"/>
+    <w:pPr>
+      <w:spacing w:after="0" w:line="240" w:lineRule="auto"/>
+    </w:pPr>
+    <w:rPr>
+      <w:sz w:val="20"/>
+      <w:szCs w:val="20"/>
+    </w:rPr>
+  </w:style>
+  <w:style w:type="character" w:customStyle="1" w:styleId="FootnoteTextChar">
+    <w:name w:val="Footnote Text Char"/>
+    <w:basedOn w:val="DefaultParagraphFont"/>
+    <w:link w:val="FootnoteText"/>
+    <w:uiPriority w:val="99"/>
+    <w:semiHidden/>
+    <w:rsid w:val="00D77E56"/>
+    <w:rPr>
+      <w:sz w:val="20"/>
+      <w:szCs w:val="20"/>
+    </w:rPr>
+  </w:style>
+  <w:style w:type="character" w:styleId="FootnoteReference">
+    <w:name w:val="footnote reference"/>
+    <w:basedOn w:val="DefaultParagraphFont"/>
+    <w:uiPriority w:val="99"/>
+    <w:semiHidden/>
+    <w:unhideWhenUsed/>
+    <w:rsid w:val="00D77E56"/>
+    <w:rPr>
+      <w:vertAlign w:val="superscript"/>
+    </w:rPr>
+  </w:style>
 </w:styles>
 </file>
 
@@ -1368,4 +2280,16 @@
     </a:ext>
   </a:extLst>
 </a:theme>
+</file>
+
+<file path=customXml/item1.xml><?xml version="1.0" encoding="utf-8"?>
+<b:Sources xmlns:b="http://schemas.openxmlformats.org/officeDocument/2006/bibliography" xmlns="http://schemas.openxmlformats.org/officeDocument/2006/bibliography" SelectedStyle="\IEEE2006OfficeOnline.xsl" StyleName="IEEE" Version="2006"/>
+</file>
+
+<file path=customXml/itemProps1.xml><?xml version="1.0" encoding="utf-8"?>
+<ds:datastoreItem xmlns:ds="http://schemas.openxmlformats.org/officeDocument/2006/customXml" ds:itemID="{DB032997-ED85-45C8-9241-D56CDD8B5E5D}">
+  <ds:schemaRefs>
+    <ds:schemaRef ds:uri="http://schemas.openxmlformats.org/officeDocument/2006/bibliography"/>
+  </ds:schemaRefs>
+</ds:datastoreItem>
 </file>
</xml_diff>